<commit_message>
add builddef et releasedef
</commit_message>
<xml_diff>
--- a/docs/tp/tp_git_1.docx
+++ b/docs/tp/tp_git_1.docx
@@ -371,10 +371,7 @@
       </w:pPr>
       <w:r>
         <w:lastRenderedPageBreak/>
-        <w:t>Exercice 2</w:t>
-      </w:r>
-      <w:r>
-        <w:t xml:space="preserve"> : </w:t>
+        <w:t xml:space="preserve">Exercice 2 : </w:t>
       </w:r>
     </w:p>
     <w:p>
@@ -471,6 +468,7 @@
           <w:ilvl w:val="0"/>
           <w:numId w:val="7"/>
         </w:numPr>
+        <w:spacing w:after="0"/>
       </w:pPr>
       <w:r>
         <w:t xml:space="preserve">Modifier un </w:t>
@@ -496,14 +494,22 @@
       </w:r>
       <w:proofErr w:type="spellStart"/>
       <w:r>
-        <w:t>Commiter</w:t>
-      </w:r>
-      <w:proofErr w:type="spellEnd"/>
-      <w:r>
-        <w:t xml:space="preserve">/pousser vos modification dans votre branche </w:t>
-      </w:r>
-      <w:r>
-        <w:t>« </w:t>
+        <w:t>Com</w:t>
+      </w:r>
+      <w:r>
+        <w:t>miter</w:t>
+      </w:r>
+      <w:proofErr w:type="spellEnd"/>
+      <w:r>
+        <w:t xml:space="preserve">/pousser </w:t>
+      </w:r>
+      <w:proofErr w:type="gramStart"/>
+      <w:r>
+        <w:t>vos modification</w:t>
+      </w:r>
+      <w:proofErr w:type="gramEnd"/>
+      <w:r>
+        <w:t xml:space="preserve"> dans votre branche « </w:t>
       </w:r>
       <w:proofErr w:type="spellStart"/>
       <w:r>
@@ -523,366 +529,240 @@
       <w:r>
         <w:t> »</w:t>
       </w:r>
+    </w:p>
+    <w:p>
+      <w:pPr>
+        <w:pStyle w:val="Paragraphedeliste"/>
+        <w:numPr>
+          <w:ilvl w:val="1"/>
+          <w:numId w:val="7"/>
+        </w:numPr>
+        <w:rPr>
+          <w:color w:val="FF0000"/>
+          <w:lang w:val="en-US"/>
+        </w:rPr>
+      </w:pPr>
+      <w:proofErr w:type="spellStart"/>
+      <w:proofErr w:type="gramStart"/>
+      <w:r>
+        <w:rPr>
+          <w:color w:val="FF0000"/>
+          <w:lang w:val="en-US"/>
+        </w:rPr>
+        <w:t>Indice</w:t>
+      </w:r>
+      <w:proofErr w:type="spellEnd"/>
+      <w:r>
+        <w:rPr>
+          <w:color w:val="FF0000"/>
+          <w:lang w:val="en-US"/>
+        </w:rPr>
+        <w:t xml:space="preserve"> </w:t>
+      </w:r>
+      <w:r>
+        <w:rPr>
+          <w:color w:val="FF0000"/>
+          <w:lang w:val="en-US"/>
+        </w:rPr>
+        <w:t>:</w:t>
+      </w:r>
+      <w:proofErr w:type="gramEnd"/>
+      <w:r>
+        <w:rPr>
+          <w:color w:val="FF0000"/>
+          <w:lang w:val="en-US"/>
+        </w:rPr>
+        <w:t xml:space="preserve"> git add ., git commit -m « </w:t>
+      </w:r>
+      <w:proofErr w:type="spellStart"/>
+      <w:r>
+        <w:rPr>
+          <w:color w:val="FF0000"/>
+          <w:lang w:val="en-US"/>
+        </w:rPr>
+        <w:t>MyComment</w:t>
+      </w:r>
+      <w:proofErr w:type="spellEnd"/>
+      <w:r>
+        <w:rPr>
+          <w:color w:val="FF0000"/>
+          <w:lang w:val="en-US"/>
+        </w:rPr>
+        <w:t> », git push,…</w:t>
+      </w:r>
+    </w:p>
+    <w:p>
+      <w:pPr>
+        <w:pStyle w:val="Paragraphedeliste"/>
+        <w:ind w:left="1440"/>
+        <w:rPr>
+          <w:lang w:val="en-US"/>
+        </w:rPr>
+      </w:pPr>
+    </w:p>
+    <w:p>
+      <w:pPr>
+        <w:pStyle w:val="Paragraphedeliste"/>
+        <w:numPr>
+          <w:ilvl w:val="0"/>
+          <w:numId w:val="7"/>
+        </w:numPr>
+        <w:rPr>
+          <w:b/>
+        </w:rPr>
+      </w:pPr>
+      <w:r>
+        <w:t>Vérifier que vous voyez bien vos modification</w:t>
+      </w:r>
+      <w:r>
+        <w:t xml:space="preserve">s : </w:t>
+      </w:r>
+      <w:r>
+        <w:rPr>
+          <w:b/>
+        </w:rPr>
+        <w:t>https://github.com/kmahmou/passion/tree/feature</w:t>
+      </w:r>
+      <w:r>
+        <w:rPr>
+          <w:b/>
+          <w:color w:val="FF0000"/>
+        </w:rPr>
+        <w:t>/%VOTRE_TRIGRAMME%</w:t>
+      </w:r>
+    </w:p>
+    <w:p/>
+    <w:p>
+      <w:pPr>
+        <w:pStyle w:val="Paragraphedeliste"/>
+        <w:numPr>
+          <w:ilvl w:val="0"/>
+          <w:numId w:val="7"/>
+        </w:numPr>
+      </w:pPr>
+      <w:r>
+        <w:t xml:space="preserve">Créer une </w:t>
+      </w:r>
+      <w:proofErr w:type="spellStart"/>
+      <w:r>
+        <w:t>PullRequest</w:t>
+      </w:r>
+      <w:proofErr w:type="spellEnd"/>
+      <w:r>
+        <w:t xml:space="preserve"> entre votre branche </w:t>
+      </w:r>
+      <w:r>
+        <w:t>« </w:t>
+      </w:r>
+      <w:proofErr w:type="spellStart"/>
+      <w:r>
+        <w:rPr>
+          <w:b/>
+        </w:rPr>
+        <w:t>feature</w:t>
+      </w:r>
+      <w:proofErr w:type="spellEnd"/>
+      <w:r>
+        <w:rPr>
+          <w:b/>
+          <w:color w:val="FF0000"/>
+        </w:rPr>
+        <w:t>/%VOTRE_TRIGRAMME%</w:t>
+      </w:r>
+      <w:r>
+        <w:t> »</w:t>
+      </w:r>
+      <w:r>
+        <w:t xml:space="preserve"> et la branche « </w:t>
+      </w:r>
+      <w:proofErr w:type="spellStart"/>
+      <w:r>
+        <w:rPr>
+          <w:b/>
+        </w:rPr>
+        <w:t>develop</w:t>
+      </w:r>
+      <w:proofErr w:type="spellEnd"/>
+      <w:r>
+        <w:t xml:space="preserve"> ». Pour se faire, on le </w:t>
+      </w:r>
+      <w:proofErr w:type="gramStart"/>
+      <w:r>
+        <w:t>fais</w:t>
+      </w:r>
+      <w:proofErr w:type="gramEnd"/>
+      <w:r>
+        <w:t xml:space="preserve"> via l’interface </w:t>
+      </w:r>
+      <w:hyperlink r:id="rId8" w:history="1">
+        <w:r>
+          <w:rPr>
+            <w:rStyle w:val="Lienhypertexte"/>
+          </w:rPr>
+          <w:t>https://github.com/kmahmou/passion</w:t>
+        </w:r>
+      </w:hyperlink>
+      <w:r>
+        <w:t xml:space="preserve"> : </w:t>
+      </w:r>
+    </w:p>
+    <w:p>
+      <w:pPr>
+        <w:pStyle w:val="Paragraphedeliste"/>
+      </w:pPr>
+    </w:p>
+    <w:p>
+      <w:r>
+        <w:rPr>
+          <w:noProof/>
+        </w:rPr>
+        <w:drawing>
+          <wp:inline distT="0" distB="0" distL="0" distR="0" wp14:anchorId="47E1A00A" wp14:editId="2519F05C">
+            <wp:extent cx="5760720" cy="3925570"/>
+            <wp:effectExtent l="0" t="0" r="0" b="0"/>
+            <wp:docPr id="4" name="Image 4"/>
+            <wp:cNvGraphicFramePr>
+              <a:graphicFrameLocks xmlns:a="http://schemas.openxmlformats.org/drawingml/2006/main" noChangeAspect="1"/>
+            </wp:cNvGraphicFramePr>
+            <a:graphic xmlns:a="http://schemas.openxmlformats.org/drawingml/2006/main">
+              <a:graphicData uri="http://schemas.openxmlformats.org/drawingml/2006/picture">
+                <pic:pic xmlns:pic="http://schemas.openxmlformats.org/drawingml/2006/picture">
+                  <pic:nvPicPr>
+                    <pic:cNvPr id="1" name=""/>
+                    <pic:cNvPicPr/>
+                  </pic:nvPicPr>
+                  <pic:blipFill>
+                    <a:blip r:embed="rId9"/>
+                    <a:stretch>
+                      <a:fillRect/>
+                    </a:stretch>
+                  </pic:blipFill>
+                  <pic:spPr>
+                    <a:xfrm>
+                      <a:off x="0" y="0"/>
+                      <a:ext cx="5760720" cy="3925570"/>
+                    </a:xfrm>
+                    <a:prstGeom prst="rect">
+                      <a:avLst/>
+                    </a:prstGeom>
+                  </pic:spPr>
+                </pic:pic>
+              </a:graphicData>
+            </a:graphic>
+          </wp:inline>
+        </w:drawing>
+      </w:r>
+    </w:p>
+    <w:p/>
+    <w:p/>
+    <w:p/>
+    <w:p/>
+    <w:p>
       <w:bookmarkStart w:id="0" w:name="_GoBack"/>
       <w:bookmarkEnd w:id="0"/>
     </w:p>
     <w:p>
       <w:pPr>
-        <w:pStyle w:val="Paragraphedeliste"/>
-        <w:numPr>
-          <w:ilvl w:val="1"/>
-          <w:numId w:val="7"/>
-        </w:numPr>
-        <w:rPr>
-          <w:color w:val="FF0000"/>
-          <w:lang w:val="en-US"/>
-        </w:rPr>
-      </w:pPr>
-      <w:proofErr w:type="spellStart"/>
-      <w:proofErr w:type="gramStart"/>
-      <w:r>
-        <w:rPr>
-          <w:color w:val="FF0000"/>
-          <w:lang w:val="en-US"/>
-        </w:rPr>
-        <w:t>Indice</w:t>
-      </w:r>
-      <w:proofErr w:type="spellEnd"/>
-      <w:r>
-        <w:rPr>
-          <w:color w:val="FF0000"/>
-          <w:lang w:val="en-US"/>
-        </w:rPr>
-        <w:t xml:space="preserve"> </w:t>
-      </w:r>
-      <w:r>
-        <w:rPr>
-          <w:color w:val="FF0000"/>
-          <w:lang w:val="en-US"/>
-        </w:rPr>
-        <w:t>:</w:t>
-      </w:r>
-      <w:proofErr w:type="gramEnd"/>
-      <w:r>
-        <w:rPr>
-          <w:color w:val="FF0000"/>
-          <w:lang w:val="en-US"/>
-        </w:rPr>
-        <w:t xml:space="preserve"> git add ., git commit -m « </w:t>
-      </w:r>
-      <w:proofErr w:type="spellStart"/>
-      <w:r>
-        <w:rPr>
-          <w:color w:val="FF0000"/>
-          <w:lang w:val="en-US"/>
-        </w:rPr>
-        <w:t>MyComment</w:t>
-      </w:r>
-      <w:proofErr w:type="spellEnd"/>
-      <w:r>
-        <w:rPr>
-          <w:color w:val="FF0000"/>
-          <w:lang w:val="en-US"/>
-        </w:rPr>
-        <w:t> », git push,…</w:t>
-      </w:r>
-    </w:p>
-    <w:p>
-      <w:pPr>
-        <w:pStyle w:val="Paragraphedeliste"/>
-        <w:ind w:left="1440"/>
-        <w:rPr>
-          <w:lang w:val="en-US"/>
-        </w:rPr>
-      </w:pPr>
-    </w:p>
-    <w:p>
-      <w:pPr>
-        <w:pStyle w:val="Paragraphedeliste"/>
-        <w:numPr>
-          <w:ilvl w:val="0"/>
-          <w:numId w:val="7"/>
-        </w:numPr>
-        <w:rPr>
-          <w:b/>
-        </w:rPr>
-      </w:pPr>
-      <w:r>
-        <w:t>Vérifier que vous voyez bien vos modification</w:t>
-      </w:r>
-      <w:r>
-        <w:t xml:space="preserve">s : </w:t>
-      </w:r>
-      <w:r>
-        <w:rPr>
-          <w:b/>
-        </w:rPr>
-        <w:t>https://github.com/kmahmou/passion/tree/</w:t>
-      </w:r>
-      <w:r>
-        <w:rPr>
-          <w:b/>
-        </w:rPr>
-        <w:t>feature</w:t>
-      </w:r>
-      <w:r>
-        <w:rPr>
-          <w:b/>
-          <w:color w:val="FF0000"/>
-        </w:rPr>
-        <w:t>/%VOTRE_TRIGRAMME%</w:t>
-      </w:r>
-    </w:p>
-    <w:p/>
-    <w:p>
-      <w:pPr>
-        <w:rPr>
-          <w:lang w:val="en-US"/>
-        </w:rPr>
-      </w:pPr>
-    </w:p>
-    <w:p>
-      <w:pPr>
-        <w:rPr>
-          <w:b/>
-          <w:i/>
-          <w:sz w:val="28"/>
-          <w:u w:val="single"/>
-          <w:lang w:val="en-US"/>
-        </w:rPr>
-      </w:pPr>
-      <w:proofErr w:type="gramStart"/>
-      <w:r>
-        <w:rPr>
-          <w:b/>
-          <w:i/>
-          <w:sz w:val="28"/>
-          <w:u w:val="single"/>
-          <w:lang w:val="en-US"/>
-        </w:rPr>
-        <w:t>Bonus :</w:t>
-      </w:r>
-      <w:proofErr w:type="gramEnd"/>
-      <w:r>
-        <w:rPr>
-          <w:b/>
-          <w:i/>
-          <w:sz w:val="28"/>
-          <w:u w:val="single"/>
-          <w:lang w:val="en-US"/>
-        </w:rPr>
-        <w:t xml:space="preserve"> </w:t>
-      </w:r>
-    </w:p>
-    <w:p>
-      <w:pPr>
-        <w:pStyle w:val="Paragraphedeliste"/>
-        <w:numPr>
-          <w:ilvl w:val="0"/>
-          <w:numId w:val="5"/>
-        </w:numPr>
-      </w:pPr>
-      <w:r>
-        <w:t>Créer une branche dans le git</w:t>
-      </w:r>
-      <w:r>
-        <w:t xml:space="preserve"> à partir de la </w:t>
-      </w:r>
-      <w:r>
-        <w:t xml:space="preserve">branche </w:t>
-      </w:r>
-      <w:r>
-        <w:t>master</w:t>
-      </w:r>
-    </w:p>
-    <w:p>
-      <w:pPr>
-        <w:pStyle w:val="Paragraphedeliste"/>
-        <w:numPr>
-          <w:ilvl w:val="1"/>
-          <w:numId w:val="5"/>
-        </w:numPr>
-      </w:pPr>
-      <w:r>
-        <w:t>Exemple : « </w:t>
-      </w:r>
-      <w:proofErr w:type="spellStart"/>
-      <w:r>
-        <w:t>myfeat</w:t>
-      </w:r>
-      <w:proofErr w:type="spellEnd"/>
-      <w:r>
-        <w:t> »</w:t>
-      </w:r>
-    </w:p>
-    <w:p>
-      <w:pPr>
-        <w:pStyle w:val="Paragraphedeliste"/>
-        <w:numPr>
-          <w:ilvl w:val="1"/>
-          <w:numId w:val="5"/>
-        </w:numPr>
-        <w:rPr>
-          <w:color w:val="FF0000"/>
-        </w:rPr>
-      </w:pPr>
-      <w:r>
-        <w:rPr>
-          <w:color w:val="FF0000"/>
-        </w:rPr>
-        <w:t xml:space="preserve">Indice : git </w:t>
-      </w:r>
-      <w:proofErr w:type="spellStart"/>
-      <w:r>
-        <w:rPr>
-          <w:color w:val="FF0000"/>
-        </w:rPr>
-        <w:t>branch</w:t>
-      </w:r>
-      <w:proofErr w:type="spellEnd"/>
-      <w:r>
-        <w:rPr>
-          <w:color w:val="FF0000"/>
-        </w:rPr>
-        <w:t xml:space="preserve">, git </w:t>
-      </w:r>
-      <w:proofErr w:type="spellStart"/>
-      <w:r>
-        <w:rPr>
-          <w:color w:val="FF0000"/>
-        </w:rPr>
-        <w:t>checkout</w:t>
-      </w:r>
-      <w:proofErr w:type="spellEnd"/>
-      <w:r>
-        <w:rPr>
-          <w:color w:val="FF0000"/>
-        </w:rPr>
-        <w:t>…</w:t>
-      </w:r>
-    </w:p>
-    <w:p>
-      <w:pPr>
-        <w:pStyle w:val="Paragraphedeliste"/>
-        <w:ind w:left="1440"/>
-        <w:rPr>
-          <w:color w:val="FF0000"/>
-        </w:rPr>
-      </w:pPr>
-    </w:p>
-    <w:p>
-      <w:pPr>
-        <w:pStyle w:val="Paragraphedeliste"/>
-        <w:numPr>
-          <w:ilvl w:val="0"/>
-          <w:numId w:val="5"/>
-        </w:numPr>
-      </w:pPr>
-      <w:r>
-        <w:t xml:space="preserve">Faire une modification sur un des </w:t>
-      </w:r>
-      <w:proofErr w:type="spellStart"/>
-      <w:r>
-        <w:t>temp</w:t>
-      </w:r>
-      <w:r>
-        <w:t>l</w:t>
-      </w:r>
-      <w:r>
-        <w:t>ate</w:t>
-      </w:r>
-      <w:proofErr w:type="spellEnd"/>
-      <w:r>
-        <w:t xml:space="preserve"> JSON</w:t>
-      </w:r>
-    </w:p>
-    <w:p>
-      <w:pPr>
-        <w:pStyle w:val="Paragraphedeliste"/>
-        <w:numPr>
-          <w:ilvl w:val="1"/>
-          <w:numId w:val="5"/>
-        </w:numPr>
-      </w:pPr>
-      <w:r>
-        <w:t>Modifier dans le fichier « </w:t>
-      </w:r>
-      <w:proofErr w:type="spellStart"/>
-      <w:r>
-        <w:rPr>
-          <w:b/>
-        </w:rPr>
-        <w:t>webapp-</w:t>
-      </w:r>
-      <w:proofErr w:type="gramStart"/>
-      <w:r>
-        <w:rPr>
-          <w:b/>
-        </w:rPr>
-        <w:t>parameters.json</w:t>
-      </w:r>
-      <w:proofErr w:type="spellEnd"/>
-      <w:proofErr w:type="gramEnd"/>
-      <w:r>
-        <w:t> » la variable « WEBAPP_NAME » en « WEBAPP_NAME1 »</w:t>
-      </w:r>
-    </w:p>
-    <w:p>
-      <w:pPr>
-        <w:pStyle w:val="Paragraphedeliste"/>
-        <w:ind w:left="1440"/>
-      </w:pPr>
-    </w:p>
-    <w:p>
-      <w:pPr>
-        <w:pStyle w:val="Paragraphedeliste"/>
-        <w:numPr>
-          <w:ilvl w:val="0"/>
-          <w:numId w:val="5"/>
-        </w:numPr>
-      </w:pPr>
-      <w:proofErr w:type="spellStart"/>
-      <w:r>
-        <w:t>Merger</w:t>
-      </w:r>
-      <w:proofErr w:type="spellEnd"/>
-      <w:r>
-        <w:t xml:space="preserve"> la branche « </w:t>
-      </w:r>
-      <w:proofErr w:type="spellStart"/>
-      <w:r>
-        <w:t>myfeat</w:t>
-      </w:r>
-      <w:proofErr w:type="spellEnd"/>
-      <w:r>
-        <w:t> » avec la branche master</w:t>
-      </w:r>
-    </w:p>
-    <w:p>
-      <w:pPr>
-        <w:pStyle w:val="Paragraphedeliste"/>
-        <w:numPr>
-          <w:ilvl w:val="1"/>
-          <w:numId w:val="5"/>
-        </w:numPr>
-      </w:pPr>
-      <w:r>
-        <w:t xml:space="preserve">Indice : git </w:t>
-      </w:r>
-      <w:proofErr w:type="spellStart"/>
-      <w:r>
-        <w:t>checkout</w:t>
-      </w:r>
-      <w:proofErr w:type="spellEnd"/>
-      <w:r>
-        <w:t xml:space="preserve">, git </w:t>
-      </w:r>
-      <w:r>
-        <w:t>merge, …</w:t>
-      </w:r>
-    </w:p>
-    <w:p>
-      <w:pPr>
         <w:ind w:left="1080"/>
       </w:pPr>
     </w:p>
@@ -1136,7 +1016,6 @@
         <w:rPr>
           <w:u w:val="single"/>
         </w:rPr>
-        <w:lastRenderedPageBreak/>
         <w:t>Copy root</w:t>
       </w:r>
       <w:r>
@@ -1421,10 +1300,10 @@
             <v:path o:extrusionok="f" gradientshapeok="t" o:connecttype="rect"/>
             <o:lock v:ext="edit" aspectratio="t"/>
           </v:shapetype>
-          <v:shape id="_x0000_i1026" type="#_x0000_t75" style="width:63.6pt;height:41.15pt" o:ole="">
-            <v:imagedata r:id="rId8" o:title=""/>
+          <v:shape id="_x0000_i1025" type="#_x0000_t75" style="width:63.35pt;height:40.9pt" o:ole="">
+            <v:imagedata r:id="rId10" o:title=""/>
           </v:shape>
-          <o:OLEObject Type="Embed" ProgID="Package" ShapeID="_x0000_i1026" DrawAspect="Content" ObjectID="_1575377008" r:id="rId9"/>
+          <o:OLEObject Type="Embed" ProgID="Package" ShapeID="_x0000_i1025" DrawAspect="Content" ObjectID="_1575379736" r:id="rId11"/>
         </w:object>
       </w:r>
     </w:p>
@@ -1500,7 +1379,6 @@
       </w:pPr>
       <w:proofErr w:type="spellStart"/>
       <w:r>
-        <w:lastRenderedPageBreak/>
         <w:t>Artifact</w:t>
       </w:r>
       <w:proofErr w:type="spellEnd"/>
@@ -1692,7 +1570,7 @@
                     </pic:cNvPicPr>
                   </pic:nvPicPr>
                   <pic:blipFill>
-                    <a:blip r:embed="rId10" cstate="print">
+                    <a:blip r:embed="rId12" cstate="print">
                       <a:extLst>
                         <a:ext uri="{28A0092B-C50C-407E-A947-70E740481C1C}">
                           <a14:useLocalDpi xmlns:a14="http://schemas.microsoft.com/office/drawing/2010/main" val="0"/>
@@ -1848,7 +1726,7 @@
                     </pic:cNvPicPr>
                   </pic:nvPicPr>
                   <pic:blipFill>
-                    <a:blip r:embed="rId10" cstate="print">
+                    <a:blip r:embed="rId12" cstate="print">
                       <a:extLst>
                         <a:ext uri="{28A0092B-C50C-407E-A947-70E740481C1C}">
                           <a14:useLocalDpi xmlns:a14="http://schemas.microsoft.com/office/drawing/2010/main" val="0"/>
@@ -2338,8 +2216,8 @@
   <w:abstractNum w:abstractNumId="4" w15:restartNumberingAfterBreak="0">
     <w:nsid w:val="550C78A6"/>
     <w:multiLevelType w:val="hybridMultilevel"/>
-    <w:tmpl w:val="5AB42036"/>
-    <w:lvl w:ilvl="0" w:tplc="040C000F">
+    <w:tmpl w:val="1BD2A4B4"/>
+    <w:lvl w:ilvl="0" w:tplc="3F54FBD6">
       <w:start w:val="1"/>
       <w:numFmt w:val="decimal"/>
       <w:lvlText w:val="%1."/>
@@ -2349,6 +2227,7 @@
       </w:pPr>
       <w:rPr>
         <w:rFonts w:hint="default"/>
+        <w:b w:val="0"/>
       </w:rPr>
     </w:lvl>
     <w:lvl w:ilvl="1" w:tplc="040C0019">

</xml_diff>

<commit_message>
update release json + habilitations
</commit_message>
<xml_diff>
--- a/docs/tp/tp_git_1.docx
+++ b/docs/tp/tp_git_1.docx
@@ -102,6 +102,11 @@
           <w:ilvl w:val="0"/>
           <w:numId w:val="6"/>
         </w:numPr>
+        <w:rPr>
+          <w:rStyle w:val="Lienhypertexte"/>
+          <w:color w:val="auto"/>
+          <w:u w:val="none"/>
+        </w:rPr>
       </w:pPr>
       <w:hyperlink r:id="rId5" w:history="1">
         <w:r>
@@ -112,6 +117,309 @@
         </w:r>
       </w:hyperlink>
     </w:p>
+    <w:p/>
+    <w:p>
+      <w:pPr>
+        <w:pStyle w:val="Paragraphedeliste"/>
+        <w:numPr>
+          <w:ilvl w:val="0"/>
+          <w:numId w:val="1"/>
+        </w:numPr>
+      </w:pPr>
+      <w:r>
+        <w:t>Créer votre « </w:t>
+      </w:r>
+      <w:proofErr w:type="spellStart"/>
+      <w:r>
+        <w:t>Personal</w:t>
+      </w:r>
+      <w:proofErr w:type="spellEnd"/>
+      <w:r>
+        <w:t xml:space="preserve"> Access </w:t>
+      </w:r>
+      <w:proofErr w:type="spellStart"/>
+      <w:r>
+        <w:t>Token</w:t>
+      </w:r>
+      <w:proofErr w:type="spellEnd"/>
+      <w:r>
+        <w:t xml:space="preserve"> (PAT) » via l’interface </w:t>
+      </w:r>
+      <w:proofErr w:type="spellStart"/>
+      <w:r>
+        <w:t>github</w:t>
+      </w:r>
+      <w:proofErr w:type="spellEnd"/>
+      <w:r>
+        <w:t xml:space="preserve"> : </w:t>
+      </w:r>
+    </w:p>
+    <w:p>
+      <w:pPr>
+        <w:pStyle w:val="Paragraphedeliste"/>
+        <w:numPr>
+          <w:ilvl w:val="1"/>
+          <w:numId w:val="1"/>
+        </w:numPr>
+      </w:pPr>
+      <w:r>
+        <w:t xml:space="preserve">Aller sur votre profil puis « settings » : </w:t>
+      </w:r>
+    </w:p>
+    <w:p>
+      <w:pPr>
+        <w:ind w:left="720" w:firstLine="696"/>
+      </w:pPr>
+      <w:r>
+        <w:rPr>
+          <w:noProof/>
+        </w:rPr>
+        <w:drawing>
+          <wp:inline distT="0" distB="0" distL="0" distR="0">
+            <wp:extent cx="3021330" cy="3189605"/>
+            <wp:effectExtent l="0" t="0" r="7620" b="0"/>
+            <wp:docPr id="1" name="Image 1"/>
+            <wp:cNvGraphicFramePr>
+              <a:graphicFrameLocks xmlns:a="http://schemas.openxmlformats.org/drawingml/2006/main" noChangeAspect="1"/>
+            </wp:cNvGraphicFramePr>
+            <a:graphic xmlns:a="http://schemas.openxmlformats.org/drawingml/2006/main">
+              <a:graphicData uri="http://schemas.openxmlformats.org/drawingml/2006/picture">
+                <pic:pic xmlns:pic="http://schemas.openxmlformats.org/drawingml/2006/picture">
+                  <pic:nvPicPr>
+                    <pic:cNvPr id="0" name="Picture 1"/>
+                    <pic:cNvPicPr>
+                      <a:picLocks noChangeAspect="1" noChangeArrowheads="1"/>
+                    </pic:cNvPicPr>
+                  </pic:nvPicPr>
+                  <pic:blipFill>
+                    <a:blip r:embed="rId6">
+                      <a:extLst>
+                        <a:ext uri="{28A0092B-C50C-407E-A947-70E740481C1C}">
+                          <a14:useLocalDpi xmlns:a14="http://schemas.microsoft.com/office/drawing/2010/main" val="0"/>
+                        </a:ext>
+                      </a:extLst>
+                    </a:blip>
+                    <a:srcRect/>
+                    <a:stretch>
+                      <a:fillRect/>
+                    </a:stretch>
+                  </pic:blipFill>
+                  <pic:spPr bwMode="auto">
+                    <a:xfrm>
+                      <a:off x="0" y="0"/>
+                      <a:ext cx="3021330" cy="3189605"/>
+                    </a:xfrm>
+                    <a:prstGeom prst="rect">
+                      <a:avLst/>
+                    </a:prstGeom>
+                    <a:noFill/>
+                    <a:ln>
+                      <a:noFill/>
+                    </a:ln>
+                  </pic:spPr>
+                </pic:pic>
+              </a:graphicData>
+            </a:graphic>
+          </wp:inline>
+        </w:drawing>
+      </w:r>
+    </w:p>
+    <w:p>
+      <w:pPr>
+        <w:pStyle w:val="Paragraphedeliste"/>
+        <w:numPr>
+          <w:ilvl w:val="1"/>
+          <w:numId w:val="1"/>
+        </w:numPr>
+      </w:pPr>
+      <w:proofErr w:type="spellStart"/>
+      <w:r>
+        <w:t>Clisuer</w:t>
+      </w:r>
+      <w:proofErr w:type="spellEnd"/>
+      <w:r>
+        <w:t xml:space="preserve"> sur « </w:t>
+      </w:r>
+      <w:proofErr w:type="spellStart"/>
+      <w:r>
+        <w:t>Developer</w:t>
+      </w:r>
+      <w:proofErr w:type="spellEnd"/>
+      <w:r>
+        <w:t xml:space="preserve"> settings » : </w:t>
+      </w:r>
+    </w:p>
+    <w:p>
+      <w:pPr>
+        <w:pStyle w:val="Paragraphedeliste"/>
+        <w:ind w:left="1440"/>
+      </w:pPr>
+      <w:r>
+        <w:rPr>
+          <w:noProof/>
+        </w:rPr>
+        <w:lastRenderedPageBreak/>
+        <w:drawing>
+          <wp:inline distT="0" distB="0" distL="0" distR="0">
+            <wp:extent cx="2399665" cy="5508625"/>
+            <wp:effectExtent l="0" t="0" r="635" b="0"/>
+            <wp:docPr id="2" name="Image 2"/>
+            <wp:cNvGraphicFramePr>
+              <a:graphicFrameLocks xmlns:a="http://schemas.openxmlformats.org/drawingml/2006/main" noChangeAspect="1"/>
+            </wp:cNvGraphicFramePr>
+            <a:graphic xmlns:a="http://schemas.openxmlformats.org/drawingml/2006/main">
+              <a:graphicData uri="http://schemas.openxmlformats.org/drawingml/2006/picture">
+                <pic:pic xmlns:pic="http://schemas.openxmlformats.org/drawingml/2006/picture">
+                  <pic:nvPicPr>
+                    <pic:cNvPr id="0" name="Picture 2"/>
+                    <pic:cNvPicPr>
+                      <a:picLocks noChangeAspect="1" noChangeArrowheads="1"/>
+                    </pic:cNvPicPr>
+                  </pic:nvPicPr>
+                  <pic:blipFill>
+                    <a:blip r:embed="rId7">
+                      <a:extLst>
+                        <a:ext uri="{28A0092B-C50C-407E-A947-70E740481C1C}">
+                          <a14:useLocalDpi xmlns:a14="http://schemas.microsoft.com/office/drawing/2010/main" val="0"/>
+                        </a:ext>
+                      </a:extLst>
+                    </a:blip>
+                    <a:srcRect/>
+                    <a:stretch>
+                      <a:fillRect/>
+                    </a:stretch>
+                  </pic:blipFill>
+                  <pic:spPr bwMode="auto">
+                    <a:xfrm>
+                      <a:off x="0" y="0"/>
+                      <a:ext cx="2399665" cy="5508625"/>
+                    </a:xfrm>
+                    <a:prstGeom prst="rect">
+                      <a:avLst/>
+                    </a:prstGeom>
+                    <a:noFill/>
+                    <a:ln>
+                      <a:noFill/>
+                    </a:ln>
+                  </pic:spPr>
+                </pic:pic>
+              </a:graphicData>
+            </a:graphic>
+          </wp:inline>
+        </w:drawing>
+      </w:r>
+    </w:p>
+    <w:p>
+      <w:pPr>
+        <w:pStyle w:val="Paragraphedeliste"/>
+        <w:numPr>
+          <w:ilvl w:val="1"/>
+          <w:numId w:val="1"/>
+        </w:numPr>
+      </w:pPr>
+      <w:r>
+        <w:t>Aller sur « </w:t>
+      </w:r>
+      <w:proofErr w:type="spellStart"/>
+      <w:r>
+        <w:t>Personal</w:t>
+      </w:r>
+      <w:proofErr w:type="spellEnd"/>
+      <w:r>
+        <w:t xml:space="preserve"> </w:t>
+      </w:r>
+      <w:proofErr w:type="spellStart"/>
+      <w:r>
+        <w:t>eccess</w:t>
+      </w:r>
+      <w:proofErr w:type="spellEnd"/>
+      <w:r>
+        <w:t xml:space="preserve"> </w:t>
+      </w:r>
+      <w:proofErr w:type="spellStart"/>
+      <w:r>
+        <w:t>tokens</w:t>
+      </w:r>
+      <w:proofErr w:type="spellEnd"/>
+      <w:r>
+        <w:t> » et « </w:t>
+      </w:r>
+      <w:proofErr w:type="spellStart"/>
+      <w:r>
+        <w:t>Generate</w:t>
+      </w:r>
+      <w:proofErr w:type="spellEnd"/>
+      <w:r>
+        <w:t xml:space="preserve"> new </w:t>
+      </w:r>
+      <w:proofErr w:type="spellStart"/>
+      <w:r>
+        <w:t>token</w:t>
+      </w:r>
+      <w:proofErr w:type="spellEnd"/>
+      <w:r>
+        <w:t xml:space="preserve"> » : </w:t>
+      </w:r>
+    </w:p>
+    <w:p>
+      <w:pPr>
+        <w:pStyle w:val="Paragraphedeliste"/>
+        <w:ind w:left="1440"/>
+      </w:pPr>
+      <w:r>
+        <w:rPr>
+          <w:noProof/>
+        </w:rPr>
+        <w:drawing>
+          <wp:inline distT="0" distB="0" distL="0" distR="0">
+            <wp:extent cx="5756910" cy="1616710"/>
+            <wp:effectExtent l="0" t="0" r="0" b="2540"/>
+            <wp:docPr id="5" name="Image 5"/>
+            <wp:cNvGraphicFramePr>
+              <a:graphicFrameLocks xmlns:a="http://schemas.openxmlformats.org/drawingml/2006/main" noChangeAspect="1"/>
+            </wp:cNvGraphicFramePr>
+            <a:graphic xmlns:a="http://schemas.openxmlformats.org/drawingml/2006/main">
+              <a:graphicData uri="http://schemas.openxmlformats.org/drawingml/2006/picture">
+                <pic:pic xmlns:pic="http://schemas.openxmlformats.org/drawingml/2006/picture">
+                  <pic:nvPicPr>
+                    <pic:cNvPr id="0" name="Picture 3"/>
+                    <pic:cNvPicPr>
+                      <a:picLocks noChangeAspect="1" noChangeArrowheads="1"/>
+                    </pic:cNvPicPr>
+                  </pic:nvPicPr>
+                  <pic:blipFill>
+                    <a:blip r:embed="rId8">
+                      <a:extLst>
+                        <a:ext uri="{28A0092B-C50C-407E-A947-70E740481C1C}">
+                          <a14:useLocalDpi xmlns:a14="http://schemas.microsoft.com/office/drawing/2010/main" val="0"/>
+                        </a:ext>
+                      </a:extLst>
+                    </a:blip>
+                    <a:srcRect/>
+                    <a:stretch>
+                      <a:fillRect/>
+                    </a:stretch>
+                  </pic:blipFill>
+                  <pic:spPr bwMode="auto">
+                    <a:xfrm>
+                      <a:off x="0" y="0"/>
+                      <a:ext cx="5756910" cy="1616710"/>
+                    </a:xfrm>
+                    <a:prstGeom prst="rect">
+                      <a:avLst/>
+                    </a:prstGeom>
+                    <a:noFill/>
+                    <a:ln>
+                      <a:noFill/>
+                    </a:ln>
+                  </pic:spPr>
+                </pic:pic>
+              </a:graphicData>
+            </a:graphic>
+          </wp:inline>
+        </w:drawing>
+      </w:r>
+    </w:p>
     <w:p>
       <w:pPr>
         <w:pStyle w:val="Paragraphedeliste"/>
@@ -188,6 +496,7 @@
         <w:rPr>
           <w:noProof/>
         </w:rPr>
+        <w:lastRenderedPageBreak/>
         <w:drawing>
           <wp:inline distT="0" distB="0" distL="0" distR="0">
             <wp:extent cx="2456815" cy="3172460"/>
@@ -206,7 +515,7 @@
                     </pic:cNvPicPr>
                   </pic:nvPicPr>
                   <pic:blipFill>
-                    <a:blip r:embed="rId6">
+                    <a:blip r:embed="rId9">
                       <a:extLst>
                         <a:ext uri="{28A0092B-C50C-407E-A947-70E740481C1C}">
                           <a14:useLocalDpi xmlns:a14="http://schemas.microsoft.com/office/drawing/2010/main" val="0"/>
@@ -305,7 +614,7 @@
         </w:rPr>
         <w:t xml:space="preserve"> </w:t>
       </w:r>
-      <w:hyperlink r:id="rId7" w:history="1">
+      <w:hyperlink r:id="rId10" w:history="1">
         <w:r>
           <w:rPr>
             <w:rStyle w:val="Lienhypertexte"/>
@@ -335,6 +644,9 @@
       <w:r>
         <w:t>\)</w:t>
       </w:r>
+      <w:r>
+        <w:t xml:space="preserve"> avec votre PAT</w:t>
+      </w:r>
     </w:p>
     <w:p>
       <w:pPr>
@@ -351,8 +663,16 @@
         <w:rPr>
           <w:color w:val="FF0000"/>
         </w:rPr>
-        <w:t>Indice : git clone…</w:t>
-      </w:r>
+        <w:t xml:space="preserve">Indice : </w:t>
+      </w:r>
+      <w:r>
+        <w:rPr>
+          <w:color w:val="FF0000"/>
+        </w:rPr>
+        <w:t>git clone https://%PAT%@github.com/kmahmou/passion.git</w:t>
+      </w:r>
+      <w:bookmarkStart w:id="0" w:name="_GoBack"/>
+      <w:bookmarkEnd w:id="0"/>
     </w:p>
     <w:p>
       <w:pPr>
@@ -370,7 +690,6 @@
         <w:pStyle w:val="Titre2"/>
       </w:pPr>
       <w:r>
-        <w:lastRenderedPageBreak/>
         <w:t xml:space="preserve">Exercice 2 : </w:t>
       </w:r>
     </w:p>
@@ -641,6 +960,7 @@
         </w:numPr>
       </w:pPr>
       <w:r>
+        <w:lastRenderedPageBreak/>
         <w:t xml:space="preserve">Créer une </w:t>
       </w:r>
       <w:proofErr w:type="spellStart"/>
@@ -649,10 +969,7 @@
       </w:r>
       <w:proofErr w:type="spellEnd"/>
       <w:r>
-        <w:t xml:space="preserve"> entre votre branche </w:t>
-      </w:r>
-      <w:r>
-        <w:t>« </w:t>
+        <w:t xml:space="preserve"> entre votre branche « </w:t>
       </w:r>
       <w:proofErr w:type="spellStart"/>
       <w:r>
@@ -670,10 +987,7 @@
         <w:t>/%VOTRE_TRIGRAMME%</w:t>
       </w:r>
       <w:r>
-        <w:t> »</w:t>
-      </w:r>
-      <w:r>
-        <w:t xml:space="preserve"> et la branche « </w:t>
+        <w:t> » et la branche « </w:t>
       </w:r>
       <w:proofErr w:type="spellStart"/>
       <w:r>
@@ -694,7 +1008,7 @@
       <w:r>
         <w:t xml:space="preserve"> via l’interface </w:t>
       </w:r>
-      <w:hyperlink r:id="rId8" w:history="1">
+      <w:hyperlink r:id="rId11" w:history="1">
         <w:r>
           <w:rPr>
             <w:rStyle w:val="Lienhypertexte"/>
@@ -732,7 +1046,7 @@
                     <pic:cNvPicPr/>
                   </pic:nvPicPr>
                   <pic:blipFill>
-                    <a:blip r:embed="rId9"/>
+                    <a:blip r:embed="rId12"/>
                     <a:stretch>
                       <a:fillRect/>
                     </a:stretch>
@@ -754,10 +1068,7 @@
       </w:r>
     </w:p>
     <w:p/>
-    <w:p>
-      <w:bookmarkStart w:id="0" w:name="_GoBack"/>
-      <w:bookmarkEnd w:id="0"/>
-    </w:p>
+    <w:p/>
     <w:sectPr>
       <w:pgSz w:w="11906" w:h="16838"/>
       <w:pgMar w:top="1417" w:right="1417" w:bottom="1417" w:left="1417" w:header="708" w:footer="708" w:gutter="0"/>
@@ -795,7 +1106,7 @@
         <w:ind w:left="1440" w:hanging="360"/>
       </w:pPr>
     </w:lvl>
-    <w:lvl w:ilvl="2" w:tplc="040C001B" w:tentative="1">
+    <w:lvl w:ilvl="2" w:tplc="040C001B">
       <w:start w:val="1"/>
       <w:numFmt w:val="lowerRoman"/>
       <w:lvlText w:val="%3."/>

</xml_diff>